<commit_message>
done: lab 04 (updates on question answer)
</commit_message>
<xml_diff>
--- a/lab_4/lab_4_question_answer.docx
+++ b/lab_4/lab_4_question_answer.docx
@@ -358,7 +358,49 @@
           <w:rFonts w:cstheme="minorHAnsi"/>
           <w:szCs w:val="24"/>
         </w:rPr>
-        <w:t>It’s not perfectly linear but still from this log10 based graph it seems like there are some similarities in the patterns of their gene expressions.</w:t>
+        <w:t>It’s not perfectly linear</w:t>
+      </w:r>
+      <w:r>
+        <w:rPr>
+          <w:rFonts w:cstheme="minorHAnsi"/>
+          <w:szCs w:val="24"/>
+        </w:rPr>
+        <w:t>,</w:t>
+      </w:r>
+      <w:r>
+        <w:rPr>
+          <w:rFonts w:cstheme="minorHAnsi"/>
+          <w:szCs w:val="24"/>
+        </w:rPr>
+        <w:t xml:space="preserve"> but</w:t>
+      </w:r>
+      <w:r>
+        <w:rPr>
+          <w:rFonts w:cstheme="minorHAnsi"/>
+          <w:szCs w:val="24"/>
+        </w:rPr>
+        <w:t xml:space="preserve"> </w:t>
+      </w:r>
+      <w:r>
+        <w:rPr>
+          <w:rFonts w:cstheme="minorHAnsi"/>
+          <w:szCs w:val="24"/>
+        </w:rPr>
+        <w:t>it seems like there are some similarities in the patterns of their gene expressions</w:t>
+      </w:r>
+      <w:r>
+        <w:rPr>
+          <w:rFonts w:cstheme="minorHAnsi"/>
+          <w:szCs w:val="24"/>
+        </w:rPr>
+        <w:t xml:space="preserve"> (even though slight difference with the magnitudes in a log10 scale)</w:t>
+      </w:r>
+      <w:r>
+        <w:rPr>
+          <w:rFonts w:cstheme="minorHAnsi"/>
+          <w:szCs w:val="24"/>
+        </w:rPr>
+        <w:t>.</w:t>
       </w:r>
     </w:p>
     <w:p>
@@ -778,7 +820,33 @@
         <w:rPr>
           <w:rFonts w:cstheme="minorHAnsi"/>
         </w:rPr>
-        <w:t xml:space="preserve">Yes, I was thinking they would show a bit more uniform-like trend considering these two samples are biological replicates. But I think its common to show dissimilarities even though they are biological replicates but I am not too sure. </w:t>
+        <w:t>The frequencies for the most and least significant values, have a large difference with the other frequencies.</w:t>
+      </w:r>
+    </w:p>
+    <w:p>
+      <w:pPr>
+        <w:pStyle w:val="ListParagraph"/>
+        <w:rPr>
+          <w:rFonts w:cstheme="minorHAnsi"/>
+        </w:rPr>
+      </w:pPr>
+      <w:r>
+        <w:rPr>
+          <w:rFonts w:cstheme="minorHAnsi"/>
+        </w:rPr>
+        <w:t xml:space="preserve">Yes, I was thinking they would show a bit more uniform-like trend considering these two samples are biological replicates. But I think its </w:t>
+      </w:r>
+      <w:r>
+        <w:rPr>
+          <w:rFonts w:cstheme="minorHAnsi"/>
+        </w:rPr>
+        <w:t>not rare</w:t>
+      </w:r>
+      <w:r>
+        <w:rPr>
+          <w:rFonts w:cstheme="minorHAnsi"/>
+        </w:rPr>
+        <w:t xml:space="preserve"> to show dissimilarities even though they are biological replicates. </w:t>
       </w:r>
     </w:p>
     <w:p>
@@ -878,6 +946,7 @@
         <w:rPr>
           <w:rFonts w:cstheme="minorHAnsi"/>
         </w:rPr>
+        <w:lastRenderedPageBreak/>
         <w:t>In most cases, the p-values seem to be less significant to the expectation under a uniform distribution.</w:t>
       </w:r>
       <w:r>
@@ -902,7 +971,6 @@
           <w:b/>
           <w:szCs w:val="24"/>
         </w:rPr>
-        <w:lastRenderedPageBreak/>
         <w:t xml:space="preserve">How does the p-value distribution change if you remove low abundance genes (with for example </w:t>
       </w:r>
       <w:proofErr w:type="spellStart"/>
@@ -1086,7 +1154,30 @@
           <w:rFonts w:cstheme="minorHAnsi"/>
           <w:sz w:val="20"/>
         </w:rPr>
-        <w:t xml:space="preserve"> we have lost some of the cases (genes) where the p-values were in the higher region. Now, almost for all the cases the observed p-values seem to be less significant than the expected ones.</w:t>
+        <w:t xml:space="preserve"> we </w:t>
+      </w:r>
+      <w:r>
+        <w:rPr>
+          <w:rFonts w:cstheme="minorHAnsi"/>
+          <w:sz w:val="20"/>
+        </w:rPr>
+        <w:t>got rid of</w:t>
+      </w:r>
+      <w:r>
+        <w:rPr>
+          <w:rFonts w:cstheme="minorHAnsi"/>
+          <w:sz w:val="20"/>
+        </w:rPr>
+        <w:t xml:space="preserve"> some of the cases (genes) where the p-values were in the higher region. Now, almost for all the cases the observed p-values seem to be less signi</w:t>
+      </w:r>
+      <w:bookmarkStart w:id="0" w:name="_GoBack"/>
+      <w:bookmarkEnd w:id="0"/>
+      <w:r>
+        <w:rPr>
+          <w:rFonts w:cstheme="minorHAnsi"/>
+          <w:sz w:val="20"/>
+        </w:rPr>
+        <w:t>ficant than the expected ones.</w:t>
       </w:r>
     </w:p>
     <w:p>
@@ -1160,16 +1251,7 @@
           <w:color w:val="000000"/>
           <w:szCs w:val="24"/>
         </w:rPr>
-        <w:t xml:space="preserve"> to assign a p-value for the null hypothesis that value of p derived from D2_01 could have produced the number of reads observed for this gene in D2_02</w:t>
-      </w:r>
-      <w:r>
-        <w:rPr>
-          <w:rFonts w:eastAsia="Times New Roman" w:cstheme="minorHAnsi"/>
-          <w:b/>
-          <w:color w:val="000000"/>
-          <w:szCs w:val="24"/>
-        </w:rPr>
-        <w:t>.</w:t>
+        <w:t xml:space="preserve"> to assign a p-value for the null hypothesis that value of p derived from D2_01 could have produced the number of reads observed for this gene in D2_02.</w:t>
       </w:r>
     </w:p>
     <w:p>
@@ -1340,8 +1422,6 @@
       <w:r>
         <w:t xml:space="preserve">slight </w:t>
       </w:r>
-      <w:bookmarkStart w:id="0" w:name="_GoBack"/>
-      <w:bookmarkEnd w:id="0"/>
       <w:r>
         <w:t>disagreement with the magnitude of significance.</w:t>
       </w:r>
@@ -1953,6 +2033,7 @@
   <w:style w:type="character" w:default="1" w:styleId="DefaultParagraphFont">
     <w:name w:val="Default Paragraph Font"/>
     <w:uiPriority w:val="1"/>
+    <w:semiHidden/>
     <w:unhideWhenUsed/>
   </w:style>
   <w:style w:type="table" w:default="1" w:styleId="TableNormal">

</xml_diff>